<commit_message>
Sprint Planning 3 (4.12)
</commit_message>
<xml_diff>
--- a/Sprint Planung Team DWR 4.2.2016.docx
+++ b/Sprint Planung Team DWR 4.2.2016.docx
@@ -1,6 +1,6 @@
 
 <file path=word/document.xml><?xml version="1.0" encoding="utf-8"?>
-<w:document xmlns:wpc="http://schemas.microsoft.com/office/word/2010/wordprocessingCanvas" xmlns:mc="http://schemas.openxmlformats.org/markup-compatibility/2006" xmlns:o="urn:schemas-microsoft-com:office:office" xmlns:r="http://schemas.openxmlformats.org/officeDocument/2006/relationships" xmlns:m="http://schemas.openxmlformats.org/officeDocument/2006/math" xmlns:v="urn:schemas-microsoft-com:vml" xmlns:wp14="http://schemas.microsoft.com/office/word/2010/wordprocessingDrawing" xmlns:wp="http://schemas.openxmlformats.org/drawingml/2006/wordprocessingDrawing" xmlns:w10="urn:schemas-microsoft-com:office:word" xmlns:w="http://schemas.openxmlformats.org/wordprocessingml/2006/main" xmlns:w14="http://schemas.microsoft.com/office/word/2010/wordml" xmlns:w15="http://schemas.microsoft.com/office/word/2012/wordml" xmlns:wpg="http://schemas.microsoft.com/office/word/2010/wordprocessingGroup" xmlns:wpi="http://schemas.microsoft.com/office/word/2010/wordprocessingInk" xmlns:wne="http://schemas.microsoft.com/office/word/2006/wordml" xmlns:wps="http://schemas.microsoft.com/office/word/2010/wordprocessingShape" mc:Ignorable="w14 w15 wp14">
+<w:document xmlns:wpc="http://schemas.microsoft.com/office/word/2010/wordprocessingCanvas" xmlns:mo="http://schemas.microsoft.com/office/mac/office/2008/main" xmlns:mc="http://schemas.openxmlformats.org/markup-compatibility/2006" xmlns:mv="urn:schemas-microsoft-com:mac:vml" xmlns:o="urn:schemas-microsoft-com:office:office" xmlns:r="http://schemas.openxmlformats.org/officeDocument/2006/relationships" xmlns:m="http://schemas.openxmlformats.org/officeDocument/2006/math" xmlns:v="urn:schemas-microsoft-com:vml" xmlns:wp14="http://schemas.microsoft.com/office/word/2010/wordprocessingDrawing" xmlns:wp="http://schemas.openxmlformats.org/drawingml/2006/wordprocessingDrawing" xmlns:w10="urn:schemas-microsoft-com:office:word" xmlns:w="http://schemas.openxmlformats.org/wordprocessingml/2006/main" xmlns:w14="http://schemas.microsoft.com/office/word/2010/wordml" xmlns:w15="http://schemas.microsoft.com/office/word/2012/wordml" xmlns:wpg="http://schemas.microsoft.com/office/word/2010/wordprocessingGroup" xmlns:wpi="http://schemas.microsoft.com/office/word/2010/wordprocessingInk" xmlns:wne="http://schemas.microsoft.com/office/word/2006/wordml" xmlns:wps="http://schemas.microsoft.com/office/word/2010/wordprocessingShape" mc:Ignorable="w14 w15 wp14">
   <w:body>
     <w:p>
       <w:pPr>
@@ -103,26 +103,14 @@
         </w:rPr>
         <w:t xml:space="preserve">Prepared Statements am Web Service </w:t>
       </w:r>
-      <w:proofErr w:type="spellStart"/>
       <w:r>
         <w:rPr>
           <w:lang w:val="en-US"/>
         </w:rPr>
-        <w:t>er</w:t>
-      </w:r>
-      <w:r>
-        <w:rPr>
-          <w:lang w:val="en-US"/>
-        </w:rPr>
-        <w:t>stelle</w:t>
-      </w:r>
-      <w:r>
-        <w:rPr>
-          <w:lang w:val="en-US"/>
-        </w:rPr>
-        <w:t>n</w:t>
-      </w:r>
-      <w:proofErr w:type="spellEnd"/>
+        <w:t>implementieren</w:t>
+      </w:r>
+      <w:bookmarkStart w:id="0" w:name="_GoBack"/>
+      <w:bookmarkEnd w:id="0"/>
     </w:p>
     <w:p>
       <w:pPr>
@@ -133,15 +121,7 @@
         </w:numPr>
       </w:pPr>
       <w:r>
-        <w:t xml:space="preserve">Datenbank </w:t>
-      </w:r>
-      <w:proofErr w:type="spellStart"/>
-      <w:r>
-        <w:t>Calls</w:t>
-      </w:r>
-      <w:proofErr w:type="spellEnd"/>
-      <w:r>
-        <w:t xml:space="preserve"> in eine Klasse bringen.</w:t>
+        <w:t>Datenbank Calls in eine Klasse bringen.</w:t>
       </w:r>
     </w:p>
     <w:p>
@@ -217,6 +197,18 @@
         </w:numPr>
       </w:pPr>
       <w:r>
+        <w:t>Mockup für App</w:t>
+      </w:r>
+    </w:p>
+    <w:p>
+      <w:pPr>
+        <w:pStyle w:val="Listenabsatz"/>
+        <w:numPr>
+          <w:ilvl w:val="0"/>
+          <w:numId w:val="5"/>
+        </w:numPr>
+      </w:pPr>
+      <w:r>
         <w:t>Erstellen einer Community App</w:t>
       </w:r>
     </w:p>
@@ -252,27 +244,8 @@
           <w:numId w:val="5"/>
         </w:numPr>
       </w:pPr>
-      <w:proofErr w:type="spellStart"/>
       <w:r>
         <w:t>Clanchat</w:t>
-      </w:r>
-      <w:proofErr w:type="spellEnd"/>
-    </w:p>
-    <w:p>
-      <w:pPr>
-        <w:pStyle w:val="Listenabsatz"/>
-        <w:numPr>
-          <w:ilvl w:val="0"/>
-          <w:numId w:val="5"/>
-        </w:numPr>
-      </w:pPr>
-      <w:proofErr w:type="spellStart"/>
-      <w:r>
-        <w:t>Mokup</w:t>
-      </w:r>
-      <w:proofErr w:type="spellEnd"/>
-      <w:r>
-        <w:t xml:space="preserve"> für App</w:t>
       </w:r>
     </w:p>
     <w:p>
@@ -321,8 +294,6 @@
       <w:r>
         <w:t>eine App die Benachrichtigungen und</w:t>
       </w:r>
-      <w:bookmarkStart w:id="0" w:name="_GoBack"/>
-      <w:bookmarkEnd w:id="0"/>
       <w:r>
         <w:t xml:space="preserve"> Nachrichten anzeigen sowie ein Forum zur Verfügung stellen. </w:t>
       </w:r>
@@ -354,7 +325,7 @@
 </file>
 
 <file path=word/numbering.xml><?xml version="1.0" encoding="utf-8"?>
-<w:numbering xmlns:wpc="http://schemas.microsoft.com/office/word/2010/wordprocessingCanvas" xmlns:mc="http://schemas.openxmlformats.org/markup-compatibility/2006" xmlns:o="urn:schemas-microsoft-com:office:office" xmlns:r="http://schemas.openxmlformats.org/officeDocument/2006/relationships" xmlns:m="http://schemas.openxmlformats.org/officeDocument/2006/math" xmlns:v="urn:schemas-microsoft-com:vml" xmlns:wp14="http://schemas.microsoft.com/office/word/2010/wordprocessingDrawing" xmlns:wp="http://schemas.openxmlformats.org/drawingml/2006/wordprocessingDrawing" xmlns:w10="urn:schemas-microsoft-com:office:word" xmlns:w="http://schemas.openxmlformats.org/wordprocessingml/2006/main" xmlns:w14="http://schemas.microsoft.com/office/word/2010/wordml" xmlns:w15="http://schemas.microsoft.com/office/word/2012/wordml" xmlns:wpg="http://schemas.microsoft.com/office/word/2010/wordprocessingGroup" xmlns:wpi="http://schemas.microsoft.com/office/word/2010/wordprocessingInk" xmlns:wne="http://schemas.microsoft.com/office/word/2006/wordml" xmlns:wps="http://schemas.microsoft.com/office/word/2010/wordprocessingShape" mc:Ignorable="w14 w15 wp14">
+<w:numbering xmlns:wpc="http://schemas.microsoft.com/office/word/2010/wordprocessingCanvas" xmlns:mo="http://schemas.microsoft.com/office/mac/office/2008/main" xmlns:mc="http://schemas.openxmlformats.org/markup-compatibility/2006" xmlns:mv="urn:schemas-microsoft-com:mac:vml" xmlns:o="urn:schemas-microsoft-com:office:office" xmlns:r="http://schemas.openxmlformats.org/officeDocument/2006/relationships" xmlns:m="http://schemas.openxmlformats.org/officeDocument/2006/math" xmlns:v="urn:schemas-microsoft-com:vml" xmlns:wp14="http://schemas.microsoft.com/office/word/2010/wordprocessingDrawing" xmlns:wp="http://schemas.openxmlformats.org/drawingml/2006/wordprocessingDrawing" xmlns:w10="urn:schemas-microsoft-com:office:word" xmlns:w="http://schemas.openxmlformats.org/wordprocessingml/2006/main" xmlns:w14="http://schemas.microsoft.com/office/word/2010/wordml" xmlns:w15="http://schemas.microsoft.com/office/word/2012/wordml" xmlns:wpg="http://schemas.microsoft.com/office/word/2010/wordprocessingGroup" xmlns:wpi="http://schemas.microsoft.com/office/word/2010/wordprocessingInk" xmlns:wne="http://schemas.microsoft.com/office/word/2006/wordml" xmlns:wps="http://schemas.microsoft.com/office/word/2010/wordprocessingShape" mc:Ignorable="w14 w15 wp14">
   <w:abstractNum w:abstractNumId="0">
     <w:nsid w:val="1A031004"/>
     <w:multiLevelType w:val="hybridMultilevel"/>
@@ -1069,7 +1040,7 @@
       </w:pPr>
     </w:pPrDefault>
   </w:docDefaults>
-  <w:latentStyles w:defLockedState="0" w:defUIPriority="99" w:defSemiHidden="0" w:defUnhideWhenUsed="0" w:defQFormat="0" w:count="371">
+  <w:latentStyles w:defLockedState="0" w:defUIPriority="99" w:defSemiHidden="0" w:defUnhideWhenUsed="0" w:defQFormat="0" w:count="380">
     <w:lsdException w:name="Normal" w:uiPriority="0" w:qFormat="1"/>
     <w:lsdException w:name="heading 1" w:uiPriority="9" w:qFormat="1"/>
     <w:lsdException w:name="heading 2" w:semiHidden="1" w:uiPriority="9" w:unhideWhenUsed="1" w:qFormat="1"/>
@@ -1978,7 +1949,7 @@
       <w:szCs w:val="24"/>
     </w:rPr>
   </w:style>
-  <w:style w:type="character" w:styleId="SchwacheHervorhebung">
+  <w:style w:type="character" w:styleId="Schwachhervorheb">
     <w:name w:val="Subtle Emphasis"/>
     <w:uiPriority w:val="19"/>
     <w:qFormat/>
@@ -1989,7 +1960,7 @@
       <w:color w:val="1F4D78" w:themeColor="accent1" w:themeShade="7F"/>
     </w:rPr>
   </w:style>
-  <w:style w:type="character" w:styleId="IntensiveHervorhebung">
+  <w:style w:type="character" w:styleId="Intensivhervorheb">
     <w:name w:val="Intense Emphasis"/>
     <w:uiPriority w:val="21"/>
     <w:qFormat/>

</xml_diff>